<commit_message>
feat/ creado el docker compose
Se ha creado el archivo de docker compose
</commit_message>
<xml_diff>
--- a/Ejercicio/Resultados_ejercicios.docx
+++ b/Ejercicio/Resultados_ejercicios.docx
@@ -7,8 +7,21 @@
         <w:pStyle w:val="Ttulo1"/>
       </w:pPr>
       <w:r>
-        <w:t>Ejercicio Docker + precommits + flask</w:t>
-      </w:r>
+        <w:t xml:space="preserve">Ejercicio Docker + </w:t>
+      </w:r>
+      <w:proofErr w:type="spellStart"/>
+      <w:r>
+        <w:t>precommits</w:t>
+      </w:r>
+      <w:proofErr w:type="spellEnd"/>
+      <w:r>
+        <w:t xml:space="preserve"> + </w:t>
+      </w:r>
+      <w:proofErr w:type="spellStart"/>
+      <w:r>
+        <w:t>flask</w:t>
+      </w:r>
+      <w:proofErr w:type="spellEnd"/>
     </w:p>
     <w:p/>
     <w:p>
@@ -34,7 +47,21 @@
         <w:rPr>
           <w:u w:val="single"/>
         </w:rPr>
-        <w:t>Haz una captura a lo que salga en la consola. Explica que hacen exactamente los dos comandos de docker que has utilizado. Si no entiendes las opciones busca información sobre ellas.</w:t>
+        <w:t xml:space="preserve">Haz una captura a lo que salga en la consola. Explica que hacen exactamente los dos comandos de </w:t>
+      </w:r>
+      <w:proofErr w:type="spellStart"/>
+      <w:r>
+        <w:rPr>
+          <w:u w:val="single"/>
+        </w:rPr>
+        <w:t>docker</w:t>
+      </w:r>
+      <w:proofErr w:type="spellEnd"/>
+      <w:r>
+        <w:rPr>
+          <w:u w:val="single"/>
+        </w:rPr>
+        <w:t xml:space="preserve"> que has utilizado. Si no entiendes las opciones busca información sobre ellas.</w:t>
       </w:r>
     </w:p>
     <w:p>
@@ -127,7 +154,15 @@
         <w:t>.</w:t>
       </w:r>
       <w:r>
-        <w:t xml:space="preserve"> Con -rm elimina el contenedor al detenerse</w:t>
+        <w:t xml:space="preserve"> Con -</w:t>
+      </w:r>
+      <w:proofErr w:type="spellStart"/>
+      <w:r>
+        <w:t>rm</w:t>
+      </w:r>
+      <w:proofErr w:type="spellEnd"/>
+      <w:r>
+        <w:t xml:space="preserve"> elimina el contenedor al detenerse</w:t>
       </w:r>
     </w:p>
     <w:p>
@@ -181,6 +216,110 @@
           <w:numId w:val="1"/>
         </w:numPr>
       </w:pPr>
+      <w:r>
+        <w:t>Paso 4</w:t>
+      </w:r>
+    </w:p>
+    <w:p>
+      <w:pPr>
+        <w:ind w:left="360"/>
+      </w:pPr>
+      <w:r>
+        <w:lastRenderedPageBreak/>
+        <w:drawing>
+          <wp:inline distT="0" distB="0" distL="0" distR="0" wp14:anchorId="6590197C" wp14:editId="3291B391">
+            <wp:extent cx="5400040" cy="3373120"/>
+            <wp:effectExtent l="0" t="0" r="0" b="0"/>
+            <wp:docPr id="831724163" name="Imagen 1"/>
+            <wp:cNvGraphicFramePr>
+              <a:graphicFrameLocks xmlns:a="http://schemas.openxmlformats.org/drawingml/2006/main" noChangeAspect="1"/>
+            </wp:cNvGraphicFramePr>
+            <a:graphic xmlns:a="http://schemas.openxmlformats.org/drawingml/2006/main">
+              <a:graphicData uri="http://schemas.openxmlformats.org/drawingml/2006/picture">
+                <pic:pic xmlns:pic="http://schemas.openxmlformats.org/drawingml/2006/picture">
+                  <pic:nvPicPr>
+                    <pic:cNvPr id="831724163" name=""/>
+                    <pic:cNvPicPr/>
+                  </pic:nvPicPr>
+                  <pic:blipFill>
+                    <a:blip r:embed="rId6"/>
+                    <a:stretch>
+                      <a:fillRect/>
+                    </a:stretch>
+                  </pic:blipFill>
+                  <pic:spPr>
+                    <a:xfrm>
+                      <a:off x="0" y="0"/>
+                      <a:ext cx="5400040" cy="3373120"/>
+                    </a:xfrm>
+                    <a:prstGeom prst="rect">
+                      <a:avLst/>
+                    </a:prstGeom>
+                  </pic:spPr>
+                </pic:pic>
+              </a:graphicData>
+            </a:graphic>
+          </wp:inline>
+        </w:drawing>
+      </w:r>
+    </w:p>
+    <w:p>
+      <w:pPr>
+        <w:pStyle w:val="Prrafodelista"/>
+        <w:numPr>
+          <w:ilvl w:val="1"/>
+          <w:numId w:val="1"/>
+        </w:numPr>
+      </w:pPr>
+      <w:r>
+        <w:t>El primer comando construye la imagen que esta definida dentro del archivo Docker-</w:t>
+      </w:r>
+      <w:proofErr w:type="spellStart"/>
+      <w:r>
+        <w:t>compose.yml</w:t>
+      </w:r>
+      <w:proofErr w:type="spellEnd"/>
+    </w:p>
+    <w:p>
+      <w:pPr>
+        <w:pStyle w:val="Prrafodelista"/>
+        <w:numPr>
+          <w:ilvl w:val="1"/>
+          <w:numId w:val="1"/>
+        </w:numPr>
+      </w:pPr>
+      <w:r>
+        <w:t>El segundo comando ejecuta un contenedor temporal basada en la imagen creada en el anterior comando e intenta ejecutar el comando Python –</w:t>
+      </w:r>
+      <w:proofErr w:type="spellStart"/>
+      <w:r>
+        <w:t>version</w:t>
+      </w:r>
+      <w:proofErr w:type="spellEnd"/>
+    </w:p>
+    <w:p>
+      <w:pPr>
+        <w:pStyle w:val="Prrafodelista"/>
+        <w:numPr>
+          <w:ilvl w:val="1"/>
+          <w:numId w:val="1"/>
+        </w:numPr>
+      </w:pPr>
+      <w:r>
+        <w:t xml:space="preserve">No debería de cambiar la versión de Python ya que es una imagen con una versión preestablecida. </w:t>
+      </w:r>
+    </w:p>
+    <w:p>
+      <w:pPr>
+        <w:pStyle w:val="Prrafodelista"/>
+        <w:numPr>
+          <w:ilvl w:val="0"/>
+          <w:numId w:val="1"/>
+        </w:numPr>
+      </w:pPr>
+      <w:r>
+        <w:t xml:space="preserve"> </w:t>
+      </w:r>
     </w:p>
     <w:sectPr>
       <w:pgSz w:w="11906" w:h="16838"/>
@@ -197,7 +336,7 @@
   <w:abstractNum w:abstractNumId="0" w15:restartNumberingAfterBreak="0">
     <w:nsid w:val="276F143B"/>
     <w:multiLevelType w:val="hybridMultilevel"/>
-    <w:tmpl w:val="784A55BE"/>
+    <w:tmpl w:val="02DAC32E"/>
     <w:lvl w:ilvl="0" w:tplc="0C0A000F">
       <w:start w:val="1"/>
       <w:numFmt w:val="decimal"/>

</xml_diff>